<commit_message>
Mostly cosmetic changes, i.e. to the filenames of PDFs created. Also changed to use "mynchoosk" to avoid warning messages.
</commit_message>
<xml_diff>
--- a/apace-vec/README_APACE_outputs.docx
+++ b/apace-vec/README_APACE_outputs.docx
@@ -10,8 +10,6 @@
           <w:lang w:eastAsia="zh-CN"/>
         </w:rPr>
       </w:pPr>
-      <w:bookmarkStart w:id="0" w:name="_GoBack"/>
-      <w:bookmarkEnd w:id="0"/>
       <w:r>
         <w:rPr>
           <w:rFonts w:ascii="Helvetica" w:hAnsi="Helvetica"/>
@@ -355,7 +353,15 @@
               <w:rPr>
                 <w:rFonts w:ascii="Helvetica" w:hAnsi="Helvetica" w:cs="Times"/>
               </w:rPr>
-              <w:t>Distribution of all in-mask h</w:t>
+              <w:t>Cumulative d</w:t>
+            </w:r>
+            <w:bookmarkStart w:id="0" w:name="_GoBack"/>
+            <w:bookmarkEnd w:id="0"/>
+            <w:r>
+              <w:rPr>
+                <w:rFonts w:ascii="Helvetica" w:hAnsi="Helvetica" w:cs="Times"/>
+              </w:rPr>
+              <w:t>istribution of all in-mask h</w:t>
             </w:r>
             <w:r>
               <w:rPr>
@@ -1320,9 +1326,9 @@
         <w:tblLook w:val="04A0" w:firstRow="1" w:lastRow="0" w:firstColumn="1" w:lastColumn="0" w:noHBand="0" w:noVBand="1"/>
       </w:tblPr>
       <w:tblGrid>
-        <w:gridCol w:w="3529"/>
-        <w:gridCol w:w="5489"/>
-        <w:gridCol w:w="4500"/>
+        <w:gridCol w:w="3817"/>
+        <w:gridCol w:w="5304"/>
+        <w:gridCol w:w="4397"/>
       </w:tblGrid>
       <w:tr>
         <w:tc>
@@ -1445,14 +1451,18 @@
                 <w:rFonts w:ascii="Courier" w:hAnsi="Courier"/>
               </w:rPr>
             </w:pPr>
-            <w:proofErr w:type="gramStart"/>
+            <w:r>
+              <w:rPr>
+                <w:rFonts w:ascii="Courier" w:hAnsi="Courier"/>
+              </w:rPr>
+              <w:t>H0dist_</w:t>
+            </w:r>
             <w:r>
               <w:rPr>
                 <w:rFonts w:ascii="Courier" w:hAnsi="Courier"/>
               </w:rPr>
               <w:t>mean.pdf</w:t>
             </w:r>
-            <w:proofErr w:type="gramEnd"/>
           </w:p>
         </w:tc>
         <w:tc>
@@ -1469,7 +1479,13 @@
               <w:rPr>
                 <w:rFonts w:ascii="Helvetica" w:hAnsi="Helvetica" w:cs="Times"/>
               </w:rPr>
-              <w:t>Empirical distribution of mean of all in-mask h</w:t>
+              <w:t xml:space="preserve">Null distribution </w:t>
+            </w:r>
+            <w:r>
+              <w:rPr>
+                <w:rFonts w:ascii="Helvetica" w:hAnsi="Helvetica" w:cs="Times"/>
+              </w:rPr>
+              <w:t>of mean of all in-mask h</w:t>
             </w:r>
             <w:r>
               <w:rPr>
@@ -1523,14 +1539,18 @@
                 <w:rFonts w:ascii="Courier" w:hAnsi="Courier"/>
               </w:rPr>
             </w:pPr>
-            <w:proofErr w:type="gramStart"/>
+            <w:r>
+              <w:rPr>
+                <w:rFonts w:ascii="Courier" w:hAnsi="Courier"/>
+              </w:rPr>
+              <w:t>H0dist_</w:t>
+            </w:r>
             <w:r>
               <w:rPr>
                 <w:rFonts w:ascii="Courier" w:hAnsi="Courier"/>
               </w:rPr>
               <w:t>wh2.pdf</w:t>
             </w:r>
-            <w:proofErr w:type="gramEnd"/>
           </w:p>
         </w:tc>
         <w:tc>
@@ -1547,13 +1567,13 @@
               <w:rPr>
                 <w:rFonts w:ascii="Helvetica" w:hAnsi="Helvetica" w:cs="Times"/>
               </w:rPr>
-              <w:t>Empirical distri</w:t>
-            </w:r>
-            <w:r>
-              <w:rPr>
-                <w:rFonts w:ascii="Helvetica" w:hAnsi="Helvetica" w:cs="Times"/>
-              </w:rPr>
-              <w:t>bution of variance-weighted average</w:t>
+              <w:t xml:space="preserve">Null distribution </w:t>
+            </w:r>
+            <w:r>
+              <w:rPr>
+                <w:rFonts w:ascii="Helvetica" w:hAnsi="Helvetica" w:cs="Times"/>
+              </w:rPr>
+              <w:t>of variance-weighted average</w:t>
             </w:r>
             <w:r>
               <w:rPr>
@@ -1606,14 +1626,18 @@
                 <w:rFonts w:ascii="Courier" w:hAnsi="Courier"/>
               </w:rPr>
             </w:pPr>
-            <w:proofErr w:type="gramStart"/>
+            <w:r>
+              <w:rPr>
+                <w:rFonts w:ascii="Courier" w:hAnsi="Courier"/>
+              </w:rPr>
+              <w:t>H0dist_</w:t>
+            </w:r>
             <w:r>
               <w:rPr>
                 <w:rFonts w:ascii="Courier" w:hAnsi="Courier"/>
               </w:rPr>
               <w:t>median.pdf</w:t>
             </w:r>
-            <w:proofErr w:type="gramEnd"/>
           </w:p>
         </w:tc>
         <w:tc>
@@ -1630,7 +1654,13 @@
               <w:rPr>
                 <w:rFonts w:ascii="Helvetica" w:hAnsi="Helvetica" w:cs="Times"/>
               </w:rPr>
-              <w:t>Empirical distribution of median (Q2) of all in-mask h</w:t>
+              <w:t xml:space="preserve">Null distribution </w:t>
+            </w:r>
+            <w:r>
+              <w:rPr>
+                <w:rFonts w:ascii="Helvetica" w:hAnsi="Helvetica" w:cs="Times"/>
+              </w:rPr>
+              <w:t>of median (Q2) of all in-mask h</w:t>
             </w:r>
             <w:r>
               <w:rPr>
@@ -1684,14 +1714,18 @@
                 <w:rFonts w:ascii="Courier" w:hAnsi="Courier"/>
               </w:rPr>
             </w:pPr>
-            <w:proofErr w:type="gramStart"/>
+            <w:r>
+              <w:rPr>
+                <w:rFonts w:ascii="Courier" w:hAnsi="Courier"/>
+              </w:rPr>
+              <w:t>H0dist_</w:t>
+            </w:r>
             <w:r>
               <w:rPr>
                 <w:rFonts w:ascii="Courier" w:hAnsi="Courier"/>
               </w:rPr>
               <w:t>q3.pdf</w:t>
             </w:r>
-            <w:proofErr w:type="gramEnd"/>
           </w:p>
         </w:tc>
         <w:tc>
@@ -1708,7 +1742,13 @@
               <w:rPr>
                 <w:rFonts w:ascii="Helvetica" w:hAnsi="Helvetica" w:cs="Times"/>
               </w:rPr>
-              <w:t>Empirical distribution of the third quartile (Q3) of all in-mask h</w:t>
+              <w:t xml:space="preserve">Null distribution </w:t>
+            </w:r>
+            <w:r>
+              <w:rPr>
+                <w:rFonts w:ascii="Helvetica" w:hAnsi="Helvetica" w:cs="Times"/>
+              </w:rPr>
+              <w:t>of the third quartile (Q3) of all in-mask h</w:t>
             </w:r>
             <w:r>
               <w:rPr>
@@ -1762,14 +1802,18 @@
                 <w:rFonts w:ascii="Courier" w:hAnsi="Courier"/>
               </w:rPr>
             </w:pPr>
-            <w:proofErr w:type="gramStart"/>
+            <w:r>
+              <w:rPr>
+                <w:rFonts w:ascii="Courier" w:hAnsi="Courier"/>
+              </w:rPr>
+              <w:t>H0dist_</w:t>
+            </w:r>
             <w:r>
               <w:rPr>
                 <w:rFonts w:ascii="Courier" w:hAnsi="Courier"/>
               </w:rPr>
               <w:t>mGTmedian.pdf</w:t>
             </w:r>
-            <w:proofErr w:type="gramEnd"/>
           </w:p>
         </w:tc>
         <w:tc>
@@ -1786,7 +1830,13 @@
               <w:rPr>
                 <w:rFonts w:ascii="Helvetica" w:hAnsi="Helvetica" w:cs="Times"/>
               </w:rPr>
-              <w:t>Empirical distribution of in-mask h</w:t>
+              <w:t xml:space="preserve">Null distribution </w:t>
+            </w:r>
+            <w:r>
+              <w:rPr>
+                <w:rFonts w:ascii="Helvetica" w:hAnsi="Helvetica" w:cs="Times"/>
+              </w:rPr>
+              <w:t>of in-mask h</w:t>
             </w:r>
             <w:r>
               <w:rPr>
@@ -1866,14 +1916,18 @@
                 <w:rFonts w:ascii="Courier" w:hAnsi="Courier"/>
               </w:rPr>
             </w:pPr>
-            <w:proofErr w:type="gramStart"/>
+            <w:r>
+              <w:rPr>
+                <w:rFonts w:ascii="Courier" w:hAnsi="Courier"/>
+              </w:rPr>
+              <w:t>H0dist_</w:t>
+            </w:r>
             <w:r>
               <w:rPr>
                 <w:rFonts w:ascii="Courier" w:hAnsi="Courier"/>
               </w:rPr>
               <w:t>mGTq3.pdf</w:t>
             </w:r>
-            <w:proofErr w:type="gramEnd"/>
           </w:p>
         </w:tc>
         <w:tc>
@@ -1890,7 +1944,13 @@
               <w:rPr>
                 <w:rFonts w:ascii="Helvetica" w:hAnsi="Helvetica" w:cs="Times"/>
               </w:rPr>
-              <w:t>Empirical distribution of in-mask h</w:t>
+              <w:t xml:space="preserve">Null distribution </w:t>
+            </w:r>
+            <w:r>
+              <w:rPr>
+                <w:rFonts w:ascii="Helvetica" w:hAnsi="Helvetica" w:cs="Times"/>
+              </w:rPr>
+              <w:t>of in-mask h</w:t>
             </w:r>
             <w:r>
               <w:rPr>
@@ -1977,26 +2037,24 @@
                 <w:rFonts w:ascii="Courier" w:hAnsi="Courier"/>
               </w:rPr>
             </w:pPr>
-            <w:proofErr w:type="gramStart"/>
+            <w:r>
+              <w:rPr>
+                <w:rFonts w:ascii="Courier" w:hAnsi="Courier"/>
+              </w:rPr>
+              <w:t>H0dist_</w:t>
+            </w:r>
             <w:r>
               <w:rPr>
                 <w:rFonts w:ascii="Courier" w:hAnsi="Courier" w:cs="Times"/>
               </w:rPr>
-              <w:t>test</w:t>
-            </w:r>
-            <w:proofErr w:type="gramEnd"/>
-            <w:r>
+              <w:t>test_statistic.pdf</w:t>
+            </w:r>
+          </w:p>
+          <w:p>
+            <w:pPr>
               <w:rPr>
                 <w:rFonts w:ascii="Courier" w:hAnsi="Courier" w:cs="Times"/>
               </w:rPr>
-              <w:t>_statistic.pdf</w:t>
-            </w:r>
-          </w:p>
-          <w:p>
-            <w:pPr>
-              <w:rPr>
-                <w:rFonts w:ascii="Courier" w:hAnsi="Courier" w:cs="Times"/>
-              </w:rPr>
             </w:pPr>
           </w:p>
         </w:tc>
@@ -2014,7 +2072,13 @@
               <w:rPr>
                 <w:rFonts w:ascii="Helvetica" w:hAnsi="Helvetica" w:cs="Times"/>
               </w:rPr>
-              <w:t xml:space="preserve">Empirical distribution of maximum </w:t>
+              <w:t xml:space="preserve">Null distribution </w:t>
+            </w:r>
+            <w:r>
+              <w:rPr>
+                <w:rFonts w:ascii="Helvetica" w:hAnsi="Helvetica" w:cs="Times"/>
+              </w:rPr>
+              <w:t xml:space="preserve">of maximum </w:t>
             </w:r>
             <w:proofErr w:type="spellStart"/>
             <w:r>
@@ -2579,19 +2643,17 @@
                 <w:rFonts w:ascii="Courier" w:hAnsi="Courier"/>
               </w:rPr>
             </w:pPr>
-            <w:proofErr w:type="gramStart"/>
+            <w:r>
+              <w:rPr>
+                <w:rFonts w:ascii="Courier" w:hAnsi="Courier"/>
+              </w:rPr>
+              <w:t>H0dist_</w:t>
+            </w:r>
             <w:r>
               <w:rPr>
                 <w:rFonts w:ascii="Courier" w:hAnsi="Courier" w:cs="Times"/>
               </w:rPr>
-              <w:t>cluster</w:t>
-            </w:r>
-            <w:proofErr w:type="gramEnd"/>
-            <w:r>
-              <w:rPr>
-                <w:rFonts w:ascii="Courier" w:hAnsi="Courier" w:cs="Times"/>
-              </w:rPr>
-              <w:t>_size.pdf</w:t>
+              <w:t>cluster_size.pdf</w:t>
             </w:r>
           </w:p>
           <w:p>
@@ -2616,7 +2678,13 @@
               <w:rPr>
                 <w:rFonts w:ascii="Helvetica" w:hAnsi="Helvetica" w:cs="Times"/>
               </w:rPr>
-              <w:t>Empirical distribution of maximum suprathreshold cluster size</w:t>
+              <w:t xml:space="preserve">Null distribution </w:t>
+            </w:r>
+            <w:r>
+              <w:rPr>
+                <w:rFonts w:ascii="Helvetica" w:hAnsi="Helvetica" w:cs="Times"/>
+              </w:rPr>
+              <w:t>of maximum suprathreshold cluster size</w:t>
             </w:r>
           </w:p>
           <w:p>
@@ -2641,6 +2709,7 @@
               <w:rPr>
                 <w:rFonts w:ascii="Helvetica" w:hAnsi="Helvetica" w:cs="Times"/>
               </w:rPr>
+              <w:lastRenderedPageBreak/>
               <w:t>Permutation-based p-value is displayed in plot title</w:t>
             </w:r>
             <w:r>
@@ -2653,6 +2722,7 @@
               <w:rPr>
                 <w:rFonts w:ascii="Helvetica" w:hAnsi="Helvetica"/>
               </w:rPr>
+              <w:lastRenderedPageBreak/>
               <w:t>image-wise cluster inference is made</w:t>
             </w:r>
             <w:r>
@@ -2881,26 +2951,24 @@
                 <w:rFonts w:ascii="Courier" w:hAnsi="Courier"/>
               </w:rPr>
             </w:pPr>
-            <w:proofErr w:type="gramStart"/>
+            <w:r>
+              <w:rPr>
+                <w:rFonts w:ascii="Courier" w:hAnsi="Courier"/>
+              </w:rPr>
+              <w:t>H0dist_</w:t>
+            </w:r>
             <w:r>
               <w:rPr>
                 <w:rFonts w:ascii="Courier" w:hAnsi="Courier" w:cs="Times"/>
               </w:rPr>
-              <w:t>cluster</w:t>
-            </w:r>
-            <w:proofErr w:type="gramEnd"/>
-            <w:r>
+              <w:t>cluster_mass.pdf</w:t>
+            </w:r>
+          </w:p>
+          <w:p>
+            <w:pPr>
               <w:rPr>
                 <w:rFonts w:ascii="Courier" w:hAnsi="Courier" w:cs="Times"/>
               </w:rPr>
-              <w:t>_mass.pdf</w:t>
-            </w:r>
-          </w:p>
-          <w:p>
-            <w:pPr>
-              <w:rPr>
-                <w:rFonts w:ascii="Courier" w:hAnsi="Courier" w:cs="Times"/>
-              </w:rPr>
             </w:pPr>
           </w:p>
         </w:tc>
@@ -2918,7 +2986,13 @@
               <w:rPr>
                 <w:rFonts w:ascii="Helvetica" w:hAnsi="Helvetica" w:cs="Times"/>
               </w:rPr>
-              <w:t>Empirical distribution of maximum suprathreshold cluster mass</w:t>
+              <w:t xml:space="preserve">Null distribution </w:t>
+            </w:r>
+            <w:r>
+              <w:rPr>
+                <w:rFonts w:ascii="Helvetica" w:hAnsi="Helvetica" w:cs="Times"/>
+              </w:rPr>
+              <w:t>of maximum suprathreshold cluster mass</w:t>
             </w:r>
           </w:p>
           <w:p>
@@ -3253,6 +3327,12 @@
             </w:pPr>
             <w:r>
               <w:rPr>
+                <w:rFonts w:ascii="Courier" w:hAnsi="Courier"/>
+              </w:rPr>
+              <w:t>H0dist_</w:t>
+            </w:r>
+            <w:r>
+              <w:rPr>
                 <w:rFonts w:ascii="Courier" w:hAnsi="Courier" w:cs="Times"/>
               </w:rPr>
               <w:t>Tstat_rMZ_rDZ.pdf</w:t>
@@ -3273,7 +3353,13 @@
               <w:rPr>
                 <w:rFonts w:ascii="Helvetica" w:hAnsi="Helvetica" w:cs="Times"/>
               </w:rPr>
-              <w:t>Empirical distribution of 2</w:t>
+              <w:t xml:space="preserve">Null distribution </w:t>
+            </w:r>
+            <w:r>
+              <w:rPr>
+                <w:rFonts w:ascii="Helvetica" w:hAnsi="Helvetica" w:cs="Times"/>
+              </w:rPr>
+              <w:t>of 2</w:t>
             </w:r>
             <w:r>
               <w:rPr>
@@ -3382,6 +3468,12 @@
             </w:pPr>
             <w:r>
               <w:rPr>
+                <w:rFonts w:ascii="Courier" w:hAnsi="Courier"/>
+              </w:rPr>
+              <w:t>H0dist_</w:t>
+            </w:r>
+            <w:r>
+              <w:rPr>
                 <w:rFonts w:ascii="Courier" w:hAnsi="Courier" w:cs="Times"/>
               </w:rPr>
               <w:t>Diff_rMZ_rDZ.pdf</w:t>
@@ -3409,7 +3501,13 @@
               <w:rPr>
                 <w:rFonts w:ascii="Helvetica" w:hAnsi="Helvetica" w:cs="Times"/>
               </w:rPr>
-              <w:t xml:space="preserve">Empirical distribution of mean difference of </w:t>
+              <w:t xml:space="preserve">Null distribution </w:t>
+            </w:r>
+            <w:r>
+              <w:rPr>
+                <w:rFonts w:ascii="Helvetica" w:hAnsi="Helvetica" w:cs="Times"/>
+              </w:rPr>
+              <w:t xml:space="preserve">of mean difference of </w:t>
             </w:r>
             <w:proofErr w:type="spellStart"/>
             <w:r>
@@ -3494,6 +3592,12 @@
             </w:pPr>
             <w:r>
               <w:rPr>
+                <w:rFonts w:ascii="Courier" w:hAnsi="Courier"/>
+              </w:rPr>
+              <w:t>H0dist_</w:t>
+            </w:r>
+            <w:r>
+              <w:rPr>
                 <w:rFonts w:ascii="Courier" w:hAnsi="Courier" w:cs="Times"/>
               </w:rPr>
               <w:t>Tstat_rDZ_rSib.pdf</w:t>
@@ -3521,7 +3625,13 @@
               <w:rPr>
                 <w:rFonts w:ascii="Helvetica" w:hAnsi="Helvetica" w:cs="Times"/>
               </w:rPr>
-              <w:t>Empirical distribution of 2</w:t>
+              <w:t xml:space="preserve">Null distribution </w:t>
+            </w:r>
+            <w:r>
+              <w:rPr>
+                <w:rFonts w:ascii="Helvetica" w:hAnsi="Helvetica" w:cs="Times"/>
+              </w:rPr>
+              <w:t>of 2</w:t>
             </w:r>
             <w:r>
               <w:rPr>
@@ -3630,6 +3740,12 @@
             </w:pPr>
             <w:r>
               <w:rPr>
+                <w:rFonts w:ascii="Courier" w:hAnsi="Courier"/>
+              </w:rPr>
+              <w:t>H0dist_</w:t>
+            </w:r>
+            <w:r>
+              <w:rPr>
                 <w:rFonts w:ascii="Courier" w:hAnsi="Courier" w:cs="Times"/>
               </w:rPr>
               <w:t>Diff_rDZ_rSib.pdf</w:t>
@@ -3657,7 +3773,13 @@
               <w:rPr>
                 <w:rFonts w:ascii="Helvetica" w:hAnsi="Helvetica" w:cs="Times"/>
               </w:rPr>
-              <w:t xml:space="preserve">Empirical distribution of mean difference of </w:t>
+              <w:t xml:space="preserve">Null distribution </w:t>
+            </w:r>
+            <w:r>
+              <w:rPr>
+                <w:rFonts w:ascii="Helvetica" w:hAnsi="Helvetica" w:cs="Times"/>
+              </w:rPr>
+              <w:t xml:space="preserve">of mean difference of </w:t>
             </w:r>
             <w:proofErr w:type="spellStart"/>
             <w:r>
@@ -3845,7 +3967,7 @@
         <w:sz w:val="20"/>
         <w:szCs w:val="20"/>
       </w:rPr>
-      <w:t>3</w:t>
+      <w:t>1</w:t>
     </w:r>
     <w:r>
       <w:rPr>
@@ -3900,7 +4022,7 @@
         <w:sz w:val="20"/>
         <w:szCs w:val="20"/>
       </w:rPr>
-      <w:t>2014/02/14</w:t>
+      <w:t>2015/01/12</w:t>
     </w:r>
     <w:r>
       <w:rPr>

</xml_diff>